<commit_message>
Sales/offerte aangepast en afbeelding teogevoegd
</commit_message>
<xml_diff>
--- a/Docs/Brieven/Brief Interview Engels Sales.docx
+++ b/Docs/Brieven/Brief Interview Engels Sales.docx
@@ -431,274 +431,197 @@
           <w:lang w:val="en-US"/>
         </w:rPr>
       </w:pPr>
+    </w:p>
+    <w:p>
+      <w:pPr>
+        <w:shd w:val="clear" w:color="auto" w:fill="FFFFFF"/>
+        <w:spacing w:after="0" w:line="240" w:lineRule="auto"/>
+        <w:rPr>
+          <w:rFonts w:ascii="Tahoma" w:eastAsia="Times New Roman" w:hAnsi="Tahoma" w:cs="Tahoma"/>
+          <w:color w:val="212121"/>
+          <w:sz w:val="24"/>
+          <w:szCs w:val="24"/>
+          <w:lang w:val="en-US" w:eastAsia="nl-NL"/>
+        </w:rPr>
+      </w:pPr>
+      <w:r>
+        <w:rPr>
+          <w:rFonts w:ascii="Calibri" w:eastAsia="Times New Roman" w:hAnsi="Calibri" w:cs="Times New Roman"/>
+          <w:color w:val="1F497D"/>
+          <w:lang w:val="en-US" w:eastAsia="nl-NL"/>
+        </w:rPr>
+        <w:t>Dear Kevin, Marco and Pieter,</w:t>
+      </w:r>
+    </w:p>
+    <w:p>
+      <w:pPr>
+        <w:shd w:val="clear" w:color="auto" w:fill="FFFFFF"/>
+        <w:spacing w:after="0" w:line="240" w:lineRule="auto"/>
+        <w:rPr>
+          <w:rFonts w:ascii="Tahoma" w:eastAsia="Times New Roman" w:hAnsi="Tahoma" w:cs="Tahoma"/>
+          <w:color w:val="212121"/>
+          <w:sz w:val="24"/>
+          <w:szCs w:val="24"/>
+          <w:lang w:val="en-US" w:eastAsia="nl-NL"/>
+        </w:rPr>
+      </w:pPr>
+      <w:r>
+        <w:rPr>
+          <w:rFonts w:ascii="Calibri" w:eastAsia="Times New Roman" w:hAnsi="Calibri" w:cs="Times New Roman"/>
+          <w:color w:val="1F497D"/>
+          <w:lang w:val="en-US" w:eastAsia="nl-NL"/>
+        </w:rPr>
+        <w:t> </w:t>
+      </w:r>
+    </w:p>
+    <w:p>
+      <w:pPr>
+        <w:shd w:val="clear" w:color="auto" w:fill="FFFFFF"/>
+        <w:spacing w:after="0" w:line="240" w:lineRule="auto"/>
+        <w:rPr>
+          <w:rFonts w:ascii="Tahoma" w:eastAsia="Times New Roman" w:hAnsi="Tahoma" w:cs="Tahoma"/>
+          <w:color w:val="212121"/>
+          <w:sz w:val="24"/>
+          <w:szCs w:val="24"/>
+          <w:lang w:val="en-US" w:eastAsia="nl-NL"/>
+        </w:rPr>
+      </w:pPr>
+      <w:r>
+        <w:rPr>
+          <w:rFonts w:ascii="Calibri" w:eastAsia="Times New Roman" w:hAnsi="Calibri" w:cs="Times New Roman"/>
+          <w:color w:val="1F497D"/>
+          <w:lang w:val="en-US" w:eastAsia="nl-NL"/>
+        </w:rPr>
+        <w:t>Thank you for your summary. You did a good job!</w:t>
+      </w:r>
+    </w:p>
+    <w:p>
+      <w:pPr>
+        <w:shd w:val="clear" w:color="auto" w:fill="FFFFFF"/>
+        <w:spacing w:after="0" w:line="240" w:lineRule="auto"/>
+        <w:rPr>
+          <w:rFonts w:ascii="Tahoma" w:eastAsia="Times New Roman" w:hAnsi="Tahoma" w:cs="Tahoma"/>
+          <w:color w:val="212121"/>
+          <w:sz w:val="24"/>
+          <w:szCs w:val="24"/>
+          <w:lang w:val="en-US" w:eastAsia="nl-NL"/>
+        </w:rPr>
+      </w:pPr>
+      <w:r>
+        <w:rPr>
+          <w:rFonts w:ascii="Calibri" w:eastAsia="Times New Roman" w:hAnsi="Calibri" w:cs="Times New Roman"/>
+          <w:color w:val="1F497D"/>
+          <w:lang w:val="en-US" w:eastAsia="nl-NL"/>
+        </w:rPr>
+        <w:t> </w:t>
+      </w:r>
+    </w:p>
+    <w:p>
+      <w:pPr>
+        <w:shd w:val="clear" w:color="auto" w:fill="FFFFFF"/>
+        <w:spacing w:after="0" w:line="240" w:lineRule="auto"/>
+        <w:rPr>
+          <w:rFonts w:ascii="Tahoma" w:eastAsia="Times New Roman" w:hAnsi="Tahoma" w:cs="Tahoma"/>
+          <w:color w:val="212121"/>
+          <w:sz w:val="24"/>
+          <w:szCs w:val="24"/>
+          <w:lang w:val="en-US" w:eastAsia="nl-NL"/>
+        </w:rPr>
+      </w:pPr>
+      <w:r>
+        <w:rPr>
+          <w:rFonts w:ascii="Calibri" w:eastAsia="Times New Roman" w:hAnsi="Calibri" w:cs="Times New Roman"/>
+          <w:color w:val="1F497D"/>
+          <w:lang w:val="en-US" w:eastAsia="nl-NL"/>
+        </w:rPr>
+        <w:t>Lots of success.</w:t>
+      </w:r>
+    </w:p>
+    <w:p>
+      <w:pPr>
+        <w:shd w:val="clear" w:color="auto" w:fill="FFFFFF"/>
+        <w:spacing w:after="0" w:line="240" w:lineRule="auto"/>
+        <w:rPr>
+          <w:rFonts w:ascii="Tahoma" w:eastAsia="Times New Roman" w:hAnsi="Tahoma" w:cs="Tahoma"/>
+          <w:color w:val="212121"/>
+          <w:sz w:val="24"/>
+          <w:szCs w:val="24"/>
+          <w:lang w:val="en-US" w:eastAsia="nl-NL"/>
+        </w:rPr>
+      </w:pPr>
+      <w:r>
+        <w:rPr>
+          <w:rFonts w:ascii="Calibri" w:eastAsia="Times New Roman" w:hAnsi="Calibri" w:cs="Times New Roman"/>
+          <w:color w:val="1F497D"/>
+          <w:lang w:val="en-US" w:eastAsia="nl-NL"/>
+        </w:rPr>
+        <w:t> </w:t>
+      </w:r>
+    </w:p>
+    <w:p>
+      <w:pPr>
+        <w:shd w:val="clear" w:color="auto" w:fill="FFFFFF"/>
+        <w:spacing w:after="0" w:line="240" w:lineRule="auto"/>
+        <w:rPr>
+          <w:rFonts w:ascii="Tahoma" w:eastAsia="Times New Roman" w:hAnsi="Tahoma" w:cs="Tahoma"/>
+          <w:color w:val="212121"/>
+          <w:sz w:val="24"/>
+          <w:szCs w:val="24"/>
+          <w:lang w:val="en-US" w:eastAsia="nl-NL"/>
+        </w:rPr>
+      </w:pPr>
+      <w:r>
+        <w:rPr>
+          <w:rFonts w:ascii="Calibri" w:eastAsia="Times New Roman" w:hAnsi="Calibri" w:cs="Times New Roman"/>
+          <w:color w:val="1F497D"/>
+          <w:lang w:val="en-US" w:eastAsia="nl-NL"/>
+        </w:rPr>
+        <w:t>Sincerely,</w:t>
+      </w:r>
+    </w:p>
+    <w:p>
+      <w:pPr>
+        <w:shd w:val="clear" w:color="auto" w:fill="FFFFFF"/>
+        <w:spacing w:after="0" w:line="240" w:lineRule="auto"/>
+        <w:rPr>
+          <w:rFonts w:ascii="Tahoma" w:eastAsia="Times New Roman" w:hAnsi="Tahoma" w:cs="Tahoma"/>
+          <w:color w:val="212121"/>
+          <w:sz w:val="24"/>
+          <w:szCs w:val="24"/>
+          <w:lang w:val="en-US" w:eastAsia="nl-NL"/>
+        </w:rPr>
+      </w:pPr>
+      <w:r>
+        <w:rPr>
+          <w:rFonts w:ascii="Calibri" w:eastAsia="Times New Roman" w:hAnsi="Calibri" w:cs="Times New Roman"/>
+          <w:color w:val="1F497D"/>
+          <w:lang w:val="en-US" w:eastAsia="nl-NL"/>
+        </w:rPr>
+        <w:t> </w:t>
+      </w:r>
+    </w:p>
+    <w:p>
+      <w:pPr>
+        <w:shd w:val="clear" w:color="auto" w:fill="FFFFFF"/>
+        <w:spacing w:after="0" w:line="240" w:lineRule="auto"/>
+        <w:rPr>
+          <w:rFonts w:ascii="Tahoma" w:eastAsia="Times New Roman" w:hAnsi="Tahoma" w:cs="Tahoma"/>
+          <w:color w:val="212121"/>
+          <w:sz w:val="24"/>
+          <w:szCs w:val="24"/>
+          <w:lang w:val="en-US" w:eastAsia="nl-NL"/>
+        </w:rPr>
+      </w:pPr>
+      <w:r>
+        <w:rPr>
+          <w:rFonts w:ascii="Calibri" w:eastAsia="Times New Roman" w:hAnsi="Calibri" w:cs="Times New Roman"/>
+          <w:color w:val="1F497D"/>
+          <w:lang w:val="en-US" w:eastAsia="nl-NL"/>
+        </w:rPr>
+        <w:t>Ms. Berger</w:t>
+      </w:r>
       <w:bookmarkStart w:id="0" w:name="_GoBack"/>
       <w:bookmarkEnd w:id="0"/>
-    </w:p>
-    <w:p>
-      <w:pPr>
-        <w:shd w:val="clear" w:color="auto" w:fill="FFFFFF"/>
-        <w:spacing w:after="0" w:line="240" w:lineRule="auto"/>
-        <w:rPr>
-          <w:rFonts w:ascii="Tahoma" w:eastAsia="Times New Roman" w:hAnsi="Tahoma" w:cs="Tahoma"/>
-          <w:color w:val="212121"/>
-          <w:sz w:val="24"/>
-          <w:szCs w:val="24"/>
-          <w:lang w:val="en-US" w:eastAsia="nl-NL"/>
-        </w:rPr>
-      </w:pPr>
-      <w:r>
-        <w:rPr>
-          <w:rFonts w:ascii="Calibri" w:eastAsia="Times New Roman" w:hAnsi="Calibri" w:cs="Times New Roman"/>
-          <w:color w:val="1F497D"/>
-          <w:lang w:val="en-US" w:eastAsia="nl-NL"/>
-        </w:rPr>
-        <w:t>Dear Kevin, Marco and Pieter,</w:t>
-      </w:r>
-    </w:p>
-    <w:p>
-      <w:pPr>
-        <w:shd w:val="clear" w:color="auto" w:fill="FFFFFF"/>
-        <w:spacing w:after="0" w:line="240" w:lineRule="auto"/>
-        <w:rPr>
-          <w:rFonts w:ascii="Tahoma" w:eastAsia="Times New Roman" w:hAnsi="Tahoma" w:cs="Tahoma"/>
-          <w:color w:val="212121"/>
-          <w:sz w:val="24"/>
-          <w:szCs w:val="24"/>
-          <w:lang w:val="en-US" w:eastAsia="nl-NL"/>
-        </w:rPr>
-      </w:pPr>
-      <w:r>
-        <w:rPr>
-          <w:rFonts w:ascii="Calibri" w:eastAsia="Times New Roman" w:hAnsi="Calibri" w:cs="Times New Roman"/>
-          <w:color w:val="1F497D"/>
-          <w:lang w:val="en-US" w:eastAsia="nl-NL"/>
-        </w:rPr>
-        <w:t> </w:t>
-      </w:r>
-    </w:p>
-    <w:p>
-      <w:pPr>
-        <w:shd w:val="clear" w:color="auto" w:fill="FFFFFF"/>
-        <w:spacing w:after="0" w:line="240" w:lineRule="auto"/>
-        <w:rPr>
-          <w:rFonts w:ascii="Tahoma" w:eastAsia="Times New Roman" w:hAnsi="Tahoma" w:cs="Tahoma"/>
-          <w:color w:val="212121"/>
-          <w:sz w:val="24"/>
-          <w:szCs w:val="24"/>
-          <w:lang w:val="en-US" w:eastAsia="nl-NL"/>
-        </w:rPr>
-      </w:pPr>
-      <w:r>
-        <w:rPr>
-          <w:rFonts w:ascii="Calibri" w:eastAsia="Times New Roman" w:hAnsi="Calibri" w:cs="Times New Roman"/>
-          <w:color w:val="1F497D"/>
-          <w:lang w:val="en-US" w:eastAsia="nl-NL"/>
-        </w:rPr>
-        <w:t>Thank you for your summary. You did a good job!</w:t>
-      </w:r>
-    </w:p>
-    <w:p>
-      <w:pPr>
-        <w:shd w:val="clear" w:color="auto" w:fill="FFFFFF"/>
-        <w:spacing w:after="0" w:line="240" w:lineRule="auto"/>
-        <w:rPr>
-          <w:rFonts w:ascii="Tahoma" w:eastAsia="Times New Roman" w:hAnsi="Tahoma" w:cs="Tahoma"/>
-          <w:color w:val="212121"/>
-          <w:sz w:val="24"/>
-          <w:szCs w:val="24"/>
-          <w:lang w:val="en-US" w:eastAsia="nl-NL"/>
-        </w:rPr>
-      </w:pPr>
-      <w:r>
-        <w:rPr>
-          <w:rFonts w:ascii="Calibri" w:eastAsia="Times New Roman" w:hAnsi="Calibri" w:cs="Times New Roman"/>
-          <w:color w:val="1F497D"/>
-          <w:lang w:val="en-US" w:eastAsia="nl-NL"/>
-        </w:rPr>
-        <w:t> </w:t>
-      </w:r>
-    </w:p>
-    <w:p>
-      <w:pPr>
-        <w:shd w:val="clear" w:color="auto" w:fill="FFFFFF"/>
-        <w:spacing w:after="0" w:line="240" w:lineRule="auto"/>
-        <w:rPr>
-          <w:rFonts w:ascii="Tahoma" w:eastAsia="Times New Roman" w:hAnsi="Tahoma" w:cs="Tahoma"/>
-          <w:color w:val="212121"/>
-          <w:sz w:val="24"/>
-          <w:szCs w:val="24"/>
-          <w:lang w:val="en-US" w:eastAsia="nl-NL"/>
-        </w:rPr>
-      </w:pPr>
-      <w:r>
-        <w:rPr>
-          <w:rFonts w:ascii="Calibri" w:eastAsia="Times New Roman" w:hAnsi="Calibri" w:cs="Times New Roman"/>
-          <w:color w:val="1F497D"/>
-          <w:lang w:val="en-US" w:eastAsia="nl-NL"/>
-        </w:rPr>
-        <w:t>Lots of success.</w:t>
-      </w:r>
-    </w:p>
-    <w:p>
-      <w:pPr>
-        <w:shd w:val="clear" w:color="auto" w:fill="FFFFFF"/>
-        <w:spacing w:after="0" w:line="240" w:lineRule="auto"/>
-        <w:rPr>
-          <w:rFonts w:ascii="Tahoma" w:eastAsia="Times New Roman" w:hAnsi="Tahoma" w:cs="Tahoma"/>
-          <w:color w:val="212121"/>
-          <w:sz w:val="24"/>
-          <w:szCs w:val="24"/>
-          <w:lang w:val="en-US" w:eastAsia="nl-NL"/>
-        </w:rPr>
-      </w:pPr>
-      <w:r>
-        <w:rPr>
-          <w:rFonts w:ascii="Calibri" w:eastAsia="Times New Roman" w:hAnsi="Calibri" w:cs="Times New Roman"/>
-          <w:color w:val="1F497D"/>
-          <w:lang w:val="en-US" w:eastAsia="nl-NL"/>
-        </w:rPr>
-        <w:t> </w:t>
-      </w:r>
-    </w:p>
-    <w:p>
-      <w:pPr>
-        <w:shd w:val="clear" w:color="auto" w:fill="FFFFFF"/>
-        <w:spacing w:after="0" w:line="240" w:lineRule="auto"/>
-        <w:rPr>
-          <w:rFonts w:ascii="Tahoma" w:eastAsia="Times New Roman" w:hAnsi="Tahoma" w:cs="Tahoma"/>
-          <w:color w:val="212121"/>
-          <w:sz w:val="24"/>
-          <w:szCs w:val="24"/>
-          <w:lang w:val="en-US" w:eastAsia="nl-NL"/>
-        </w:rPr>
-      </w:pPr>
-      <w:r>
-        <w:rPr>
-          <w:rFonts w:ascii="Calibri" w:eastAsia="Times New Roman" w:hAnsi="Calibri" w:cs="Times New Roman"/>
-          <w:color w:val="1F497D"/>
-          <w:lang w:val="en-US" w:eastAsia="nl-NL"/>
-        </w:rPr>
-        <w:t>Sincerely,</w:t>
-      </w:r>
-    </w:p>
-    <w:p>
-      <w:pPr>
-        <w:shd w:val="clear" w:color="auto" w:fill="FFFFFF"/>
-        <w:spacing w:after="0" w:line="240" w:lineRule="auto"/>
-        <w:rPr>
-          <w:rFonts w:ascii="Tahoma" w:eastAsia="Times New Roman" w:hAnsi="Tahoma" w:cs="Tahoma"/>
-          <w:color w:val="212121"/>
-          <w:sz w:val="24"/>
-          <w:szCs w:val="24"/>
-          <w:lang w:val="en-US" w:eastAsia="nl-NL"/>
-        </w:rPr>
-      </w:pPr>
-      <w:r>
-        <w:rPr>
-          <w:rFonts w:ascii="Calibri" w:eastAsia="Times New Roman" w:hAnsi="Calibri" w:cs="Times New Roman"/>
-          <w:color w:val="1F497D"/>
-          <w:lang w:val="en-US" w:eastAsia="nl-NL"/>
-        </w:rPr>
-        <w:t> </w:t>
-      </w:r>
-    </w:p>
-    <w:p>
-      <w:pPr>
-        <w:shd w:val="clear" w:color="auto" w:fill="FFFFFF"/>
-        <w:spacing w:after="0" w:line="240" w:lineRule="auto"/>
-        <w:rPr>
-          <w:rFonts w:ascii="Tahoma" w:eastAsia="Times New Roman" w:hAnsi="Tahoma" w:cs="Tahoma"/>
-          <w:color w:val="212121"/>
-          <w:sz w:val="24"/>
-          <w:szCs w:val="24"/>
-          <w:lang w:val="en-US" w:eastAsia="nl-NL"/>
-        </w:rPr>
-      </w:pPr>
-      <w:r>
-        <w:rPr>
-          <w:rFonts w:ascii="Calibri" w:eastAsia="Times New Roman" w:hAnsi="Calibri" w:cs="Times New Roman"/>
-          <w:color w:val="1F497D"/>
-          <w:lang w:val="en-US" w:eastAsia="nl-NL"/>
-        </w:rPr>
-        <w:t>Ms. Berger</w:t>
-      </w:r>
-    </w:p>
-    <w:p>
-      <w:pPr>
-        <w:rPr>
-          <w:lang w:val="en-US"/>
-        </w:rPr>
-      </w:pPr>
-    </w:p>
-    <w:p>
-      <w:pPr>
-        <w:rPr>
-          <w:lang w:val="en-US"/>
-        </w:rPr>
-      </w:pPr>
-    </w:p>
-    <w:p>
-      <w:pPr>
-        <w:rPr>
-          <w:lang w:val="en-US"/>
-        </w:rPr>
-      </w:pPr>
-    </w:p>
-    <w:p>
-      <w:pPr>
-        <w:rPr>
-          <w:lang w:val="en-US"/>
-        </w:rPr>
-      </w:pPr>
-    </w:p>
-    <w:p>
-      <w:pPr>
-        <w:rPr>
-          <w:lang w:val="en-US"/>
-        </w:rPr>
-      </w:pPr>
-    </w:p>
-    <w:p>
-      <w:pPr>
-        <w:rPr>
-          <w:lang w:val="en-US"/>
-        </w:rPr>
-      </w:pPr>
-    </w:p>
-    <w:p>
-      <w:pPr>
-        <w:rPr>
-          <w:lang w:val="en-US"/>
-        </w:rPr>
-      </w:pPr>
-    </w:p>
-    <w:p>
-      <w:pPr>
-        <w:rPr>
-          <w:lang w:val="en-US"/>
-        </w:rPr>
-      </w:pPr>
-    </w:p>
-    <w:p>
-      <w:pPr>
-        <w:rPr>
-          <w:lang w:val="en-US"/>
-        </w:rPr>
-      </w:pPr>
-    </w:p>
-    <w:p>
-      <w:pPr>
-        <w:rPr>
-          <w:lang w:val="en-US"/>
-        </w:rPr>
-      </w:pPr>
-    </w:p>
-    <w:p>
-      <w:pPr>
-        <w:rPr>
-          <w:lang w:val="en-US"/>
-        </w:rPr>
-      </w:pPr>
     </w:p>
     <w:p>
       <w:pPr>
@@ -899,7 +822,7 @@
               <w:sz w:val="20"/>
               <w:szCs w:val="20"/>
             </w:rPr>
-            <w:t>17-9-2014</w:t>
+            <w:t>18-9-2014</w:t>
           </w:r>
           <w:r>
             <w:rPr>
@@ -1111,7 +1034,7 @@
                   <w:sz w:val="20"/>
                   <w:szCs w:val="20"/>
                 </w:rPr>
-                <w:t>2</w:t>
+                <w:t>1</w:t>
               </w:r>
               <w:r>
                 <w:rPr>

</xml_diff>